<commit_message>
Mise à jour de la documentation + Collection Postman
</commit_message>
<xml_diff>
--- a/Documentation/Documentation_API.docx
+++ b/Documentation/Documentation_API.docx
@@ -67,7 +67,6 @@
           <w:lang w:eastAsia="fr-FR"/>
         </w:rPr>
       </w:pPr>
-      <w:proofErr w:type="gramStart"/>
       <w:r>
         <w:rPr>
           <w:rFonts w:ascii="Arial" w:eastAsia="Times New Roman" w:hAnsi="Arial" w:cs="Arial"/>
@@ -78,9 +77,8 @@
           <w:szCs w:val="36"/>
           <w:lang w:eastAsia="fr-FR"/>
         </w:rPr>
-        <w:t>Informations:</w:t>
-      </w:r>
-      <w:proofErr w:type="gramEnd"/>
+        <w:t>Informations :</w:t>
+      </w:r>
     </w:p>
     <w:p>
       <w:pPr>
@@ -104,16 +102,14 @@
         </w:rPr>
         <w:t xml:space="preserve">Serveur Web Apache pour stocker </w:t>
       </w:r>
-      <w:proofErr w:type="gramStart"/>
       <w:r>
         <w:rPr>
           <w:rFonts w:ascii="Arial" w:eastAsia="Times New Roman" w:hAnsi="Arial" w:cs="Arial"/>
           <w:color w:val="000000"/>
           <w:lang w:eastAsia="fr-FR"/>
         </w:rPr>
-        <w:t>les image</w:t>
-      </w:r>
-      <w:proofErr w:type="gramEnd"/>
+        <w:t>les images</w:t>
+      </w:r>
     </w:p>
     <w:p>
       <w:pPr>
@@ -137,16 +133,14 @@
         </w:rPr>
         <w:t xml:space="preserve">H2 pour la base de </w:t>
       </w:r>
-      <w:proofErr w:type="gramStart"/>
       <w:r>
         <w:rPr>
           <w:rFonts w:ascii="Arial" w:eastAsia="Times New Roman" w:hAnsi="Arial" w:cs="Arial"/>
           <w:color w:val="000000"/>
           <w:lang w:eastAsia="fr-FR"/>
         </w:rPr>
-        <w:t>donnée</w:t>
-      </w:r>
-      <w:proofErr w:type="gramEnd"/>
+        <w:t>données</w:t>
+      </w:r>
       <w:r>
         <w:rPr>
           <w:rFonts w:ascii="Arial" w:eastAsia="Times New Roman" w:hAnsi="Arial" w:cs="Arial"/>
@@ -834,16 +828,14 @@
         </w:rPr>
         <w:t xml:space="preserve">Pour la réalisation de notre projet nous avons implémenté </w:t>
       </w:r>
-      <w:proofErr w:type="gramStart"/>
       <w:r>
         <w:rPr>
           <w:rFonts w:ascii="Arial" w:eastAsia="Times New Roman" w:hAnsi="Arial" w:cs="Arial"/>
           <w:color w:val="000000"/>
           <w:lang w:eastAsia="fr-FR"/>
         </w:rPr>
-        <w:t>deux type</w:t>
-      </w:r>
-      <w:proofErr w:type="gramEnd"/>
+        <w:t>deux types</w:t>
+      </w:r>
       <w:r>
         <w:rPr>
           <w:rFonts w:ascii="Arial" w:eastAsia="Times New Roman" w:hAnsi="Arial" w:cs="Arial"/>
@@ -1032,7 +1024,6 @@
         </w:rPr>
         <w:t xml:space="preserve">Fonctionnalités </w:t>
       </w:r>
-      <w:proofErr w:type="gramStart"/>
       <w:r>
         <w:rPr>
           <w:rFonts w:ascii="Arial" w:eastAsia="Times New Roman" w:hAnsi="Arial" w:cs="Arial"/>
@@ -1043,9 +1034,8 @@
           <w:szCs w:val="36"/>
           <w:lang w:eastAsia="fr-FR"/>
         </w:rPr>
-        <w:t>implémentées:</w:t>
-      </w:r>
-      <w:proofErr w:type="gramEnd"/>
+        <w:t>implémentées :</w:t>
+      </w:r>
     </w:p>
     <w:p>
       <w:pPr>
@@ -1092,16 +1082,14 @@
         </w:rPr>
         <w:t xml:space="preserve">Les administrateurs peuvent effectuer </w:t>
       </w:r>
-      <w:proofErr w:type="gramStart"/>
       <w:r>
         <w:rPr>
           <w:rFonts w:ascii="Arial" w:eastAsia="Times New Roman" w:hAnsi="Arial" w:cs="Arial"/>
           <w:color w:val="000000"/>
           <w:lang w:eastAsia="fr-FR"/>
         </w:rPr>
-        <w:t>toutes le opérations</w:t>
-      </w:r>
-      <w:proofErr w:type="gramEnd"/>
+        <w:t>toutes les opérations</w:t>
+      </w:r>
       <w:r>
         <w:rPr>
           <w:rFonts w:ascii="Arial" w:eastAsia="Times New Roman" w:hAnsi="Arial" w:cs="Arial"/>
@@ -1133,6 +1121,22 @@
         </w:rPr>
         <w:t xml:space="preserve">Les joueurs qui ne sont pas administrateur peuvent se connecter et effectuer des opérations les </w:t>
       </w:r>
+      <w:r>
+        <w:rPr>
+          <w:rFonts w:ascii="Arial" w:eastAsia="Times New Roman" w:hAnsi="Arial" w:cs="Arial"/>
+          <w:color w:val="000000"/>
+          <w:lang w:eastAsia="fr-FR"/>
+        </w:rPr>
+        <w:t>concernant (</w:t>
+      </w:r>
+      <w:r>
+        <w:rPr>
+          <w:rFonts w:ascii="Arial" w:eastAsia="Times New Roman" w:hAnsi="Arial" w:cs="Arial"/>
+          <w:color w:val="000000"/>
+          <w:lang w:eastAsia="fr-FR"/>
+        </w:rPr>
+        <w:t xml:space="preserve">voir leur match, message, modifier leur </w:t>
+      </w:r>
       <w:proofErr w:type="gramStart"/>
       <w:r>
         <w:rPr>
@@ -1140,27 +1144,19 @@
           <w:color w:val="000000"/>
           <w:lang w:eastAsia="fr-FR"/>
         </w:rPr>
-        <w:t>concernant(</w:t>
-      </w:r>
+        <w:t>profile ,</w:t>
+      </w:r>
+      <w:proofErr w:type="spellStart"/>
+      <w:r>
+        <w:rPr>
+          <w:rFonts w:ascii="Arial" w:eastAsia="Times New Roman" w:hAnsi="Arial" w:cs="Arial"/>
+          <w:color w:val="000000"/>
+          <w:lang w:eastAsia="fr-FR"/>
+        </w:rPr>
+        <w:t>etc</w:t>
+      </w:r>
+      <w:proofErr w:type="spellEnd"/>
       <w:proofErr w:type="gramEnd"/>
-      <w:r>
-        <w:rPr>
-          <w:rFonts w:ascii="Arial" w:eastAsia="Times New Roman" w:hAnsi="Arial" w:cs="Arial"/>
-          <w:color w:val="000000"/>
-          <w:lang w:eastAsia="fr-FR"/>
-        </w:rPr>
-        <w:t>voir leur match, message, modifier leur profile ,</w:t>
-      </w:r>
-      <w:proofErr w:type="spellStart"/>
-      <w:r>
-        <w:rPr>
-          <w:rFonts w:ascii="Arial" w:eastAsia="Times New Roman" w:hAnsi="Arial" w:cs="Arial"/>
-          <w:color w:val="000000"/>
-          <w:lang w:eastAsia="fr-FR"/>
-        </w:rPr>
-        <w:t>etc</w:t>
-      </w:r>
-      <w:proofErr w:type="spellEnd"/>
       <w:r>
         <w:rPr>
           <w:rFonts w:ascii="Arial" w:eastAsia="Times New Roman" w:hAnsi="Arial" w:cs="Arial"/>
@@ -1193,16 +1189,14 @@
         <w:lastRenderedPageBreak/>
         <w:t xml:space="preserve">Stockage des images </w:t>
       </w:r>
-      <w:proofErr w:type="gramStart"/>
       <w:r>
         <w:rPr>
           <w:rFonts w:ascii="Arial" w:eastAsia="Times New Roman" w:hAnsi="Arial" w:cs="Arial"/>
           <w:color w:val="000000"/>
           <w:lang w:eastAsia="fr-FR"/>
         </w:rPr>
-        <w:t>des  utilisateurs</w:t>
-      </w:r>
-      <w:proofErr w:type="gramEnd"/>
+        <w:t>des utilisateurs</w:t>
+      </w:r>
       <w:r>
         <w:rPr>
           <w:rFonts w:ascii="Arial" w:eastAsia="Times New Roman" w:hAnsi="Arial" w:cs="Arial"/>
@@ -1234,16 +1228,14 @@
         </w:rPr>
         <w:t xml:space="preserve">Affichage des images </w:t>
       </w:r>
-      <w:proofErr w:type="gramStart"/>
       <w:r>
         <w:rPr>
           <w:rFonts w:ascii="Arial" w:eastAsia="Times New Roman" w:hAnsi="Arial" w:cs="Arial"/>
           <w:color w:val="000000"/>
           <w:lang w:eastAsia="fr-FR"/>
         </w:rPr>
-        <w:t>des  utilisateurs</w:t>
-      </w:r>
-      <w:proofErr w:type="gramEnd"/>
+        <w:t>des utilisateurs</w:t>
+      </w:r>
       <w:r>
         <w:rPr>
           <w:rFonts w:ascii="Arial" w:eastAsia="Times New Roman" w:hAnsi="Arial" w:cs="Arial"/>
@@ -1361,6 +1353,14 @@
         </w:rPr>
         <w:t xml:space="preserve"> fonctionnel pour purger les messages, toutes les nuits à 4h du </w:t>
       </w:r>
+      <w:r>
+        <w:rPr>
+          <w:rFonts w:ascii="Arial" w:eastAsia="Times New Roman" w:hAnsi="Arial" w:cs="Arial"/>
+          <w:color w:val="000000"/>
+          <w:lang w:eastAsia="fr-FR"/>
+        </w:rPr>
+        <w:t>matin. (</w:t>
+      </w:r>
       <w:proofErr w:type="gramStart"/>
       <w:r>
         <w:rPr>
@@ -1368,7 +1368,7 @@
           <w:color w:val="000000"/>
           <w:lang w:eastAsia="fr-FR"/>
         </w:rPr>
-        <w:t>matin.(</w:t>
+        <w:t>class</w:t>
       </w:r>
       <w:proofErr w:type="gramEnd"/>
       <w:r>
@@ -1377,7 +1377,7 @@
           <w:color w:val="000000"/>
           <w:lang w:eastAsia="fr-FR"/>
         </w:rPr>
-        <w:t xml:space="preserve">class </w:t>
+        <w:t xml:space="preserve"> </w:t>
       </w:r>
       <w:proofErr w:type="spellStart"/>
       <w:r>
@@ -1662,16 +1662,14 @@
         </w:rPr>
         <w:t>L’objectif de ce projet est de concevoir et implémenter une API REST.</w:t>
       </w:r>
-    </w:p>
-    <w:p>
-      <w:pPr>
-        <w:spacing w:after="0" w:line="240" w:lineRule="auto"/>
+      <w:r>
         <w:rPr>
           <w:rFonts w:ascii="Arial" w:eastAsia="Times New Roman" w:hAnsi="Arial" w:cs="Arial"/>
           <w:color w:val="000000"/>
           <w:lang w:eastAsia="fr-FR"/>
         </w:rPr>
-      </w:pPr>
+        <w:t xml:space="preserve"> </w:t>
+      </w:r>
       <w:r>
         <w:rPr>
           <w:rFonts w:ascii="Arial" w:eastAsia="Times New Roman" w:hAnsi="Arial" w:cs="Arial"/>
@@ -1786,6 +1784,7 @@
     <w:p>
       <w:pPr>
         <w:spacing w:after="0" w:line="240" w:lineRule="auto"/>
+        <w:ind w:firstLine="360"/>
         <w:rPr>
           <w:rFonts w:ascii="Times New Roman" w:eastAsia="Times New Roman" w:hAnsi="Times New Roman" w:cs="Times New Roman"/>
           <w:sz w:val="28"/>
@@ -2272,7 +2271,6 @@
                 <w:b/>
                 <w:sz w:val="28"/>
               </w:rPr>
-              <w:lastRenderedPageBreak/>
               <w:t>pour</w:t>
             </w:r>
             <w:proofErr w:type="gramEnd"/>
@@ -4661,17 +4659,20 @@
       <w:r>
         <w:t xml:space="preserve">: </w:t>
       </w:r>
-      <w:proofErr w:type="spellStart"/>
-      <w:r>
-        <w:t>Spécificqtions</w:t>
-      </w:r>
-      <w:proofErr w:type="spellEnd"/>
+      <w:r>
+        <w:t>Spécifications</w:t>
+      </w:r>
       <w:r>
         <w:t xml:space="preserve"> des Services liés </w:t>
       </w:r>
       <w:proofErr w:type="gramStart"/>
       <w:r>
-        <w:t>au User</w:t>
+        <w:t>a</w:t>
+      </w:r>
+      <w:bookmarkStart w:id="0" w:name="_GoBack"/>
+      <w:bookmarkEnd w:id="0"/>
+      <w:r>
+        <w:t>u User</w:t>
       </w:r>
       <w:proofErr w:type="gramEnd"/>
     </w:p>
@@ -4694,7 +4695,6 @@
           <w:b/>
           <w:sz w:val="32"/>
         </w:rPr>
-        <w:lastRenderedPageBreak/>
         <w:t>Ressource « Match »</w:t>
       </w:r>
     </w:p>
@@ -4702,6 +4702,7 @@
       <w:pPr>
         <w:pStyle w:val="NormalWeb"/>
         <w:spacing w:before="0" w:beforeAutospacing="0" w:after="0" w:afterAutospacing="0"/>
+        <w:ind w:firstLine="360"/>
         <w:rPr>
           <w:sz w:val="28"/>
           <w:szCs w:val="28"/>
@@ -4713,6 +4714,7 @@
           <w:sz w:val="28"/>
           <w:szCs w:val="28"/>
         </w:rPr>
+        <w:lastRenderedPageBreak/>
         <w:t>L'entité Match est composée des attributs suivants</w:t>
       </w:r>
     </w:p>
@@ -6330,45 +6332,6 @@
               <w:t>ADMIN</w:t>
             </w:r>
           </w:p>
-          <w:p>
-            <w:pPr>
-              <w:jc w:val="center"/>
-              <w:cnfStyle w:val="000000100000" w:firstRow="0" w:lastRow="0" w:firstColumn="0" w:lastColumn="0" w:oddVBand="0" w:evenVBand="0" w:oddHBand="1" w:evenHBand="0" w:firstRowFirstColumn="0" w:firstRowLastColumn="0" w:lastRowFirstColumn="0" w:lastRowLastColumn="0"/>
-              <w:rPr>
-                <w:rFonts w:ascii="Times New Roman" w:hAnsi="Times New Roman" w:cs="Times New Roman"/>
-                <w:b/>
-                <w:sz w:val="28"/>
-              </w:rPr>
-            </w:pPr>
-            <w:r>
-              <w:rPr>
-                <w:rFonts w:ascii="Times New Roman" w:hAnsi="Times New Roman" w:cs="Times New Roman"/>
-                <w:b/>
-                <w:sz w:val="28"/>
-              </w:rPr>
-              <w:lastRenderedPageBreak/>
-              <w:t>&amp;</w:t>
-            </w:r>
-          </w:p>
-          <w:p>
-            <w:pPr>
-              <w:jc w:val="center"/>
-              <w:cnfStyle w:val="000000100000" w:firstRow="0" w:lastRow="0" w:firstColumn="0" w:lastColumn="0" w:oddVBand="0" w:evenVBand="0" w:oddHBand="1" w:evenHBand="0" w:firstRowFirstColumn="0" w:firstRowLastColumn="0" w:lastRowFirstColumn="0" w:lastRowLastColumn="0"/>
-              <w:rPr>
-                <w:rFonts w:ascii="Times New Roman" w:hAnsi="Times New Roman" w:cs="Times New Roman"/>
-                <w:b/>
-                <w:sz w:val="28"/>
-              </w:rPr>
-            </w:pPr>
-            <w:r>
-              <w:rPr>
-                <w:rFonts w:ascii="Times New Roman" w:hAnsi="Times New Roman" w:cs="Times New Roman"/>
-                <w:b/>
-                <w:sz w:val="28"/>
-              </w:rPr>
-              <w:t>USER</w:t>
-            </w:r>
-          </w:p>
         </w:tc>
       </w:tr>
       <w:tr>
@@ -6602,6 +6565,7 @@
                 <w:rFonts w:ascii="Times New Roman" w:hAnsi="Times New Roman" w:cs="Times New Roman"/>
                 <w:sz w:val="28"/>
               </w:rPr>
+              <w:lastRenderedPageBreak/>
               <w:t>DELETE</w:t>
             </w:r>
           </w:p>
@@ -6719,44 +6683,6 @@
                 <w:sz w:val="28"/>
               </w:rPr>
               <w:t>ADMIN</w:t>
-            </w:r>
-          </w:p>
-          <w:p>
-            <w:pPr>
-              <w:jc w:val="center"/>
-              <w:cnfStyle w:val="000000000000" w:firstRow="0" w:lastRow="0" w:firstColumn="0" w:lastColumn="0" w:oddVBand="0" w:evenVBand="0" w:oddHBand="0" w:evenHBand="0" w:firstRowFirstColumn="0" w:firstRowLastColumn="0" w:lastRowFirstColumn="0" w:lastRowLastColumn="0"/>
-              <w:rPr>
-                <w:rFonts w:ascii="Times New Roman" w:hAnsi="Times New Roman" w:cs="Times New Roman"/>
-                <w:b/>
-                <w:sz w:val="28"/>
-              </w:rPr>
-            </w:pPr>
-            <w:r>
-              <w:rPr>
-                <w:rFonts w:ascii="Times New Roman" w:hAnsi="Times New Roman" w:cs="Times New Roman"/>
-                <w:b/>
-                <w:sz w:val="28"/>
-              </w:rPr>
-              <w:t>&amp;</w:t>
-            </w:r>
-          </w:p>
-          <w:p>
-            <w:pPr>
-              <w:jc w:val="center"/>
-              <w:cnfStyle w:val="000000000000" w:firstRow="0" w:lastRow="0" w:firstColumn="0" w:lastColumn="0" w:oddVBand="0" w:evenVBand="0" w:oddHBand="0" w:evenHBand="0" w:firstRowFirstColumn="0" w:firstRowLastColumn="0" w:lastRowFirstColumn="0" w:lastRowLastColumn="0"/>
-              <w:rPr>
-                <w:rFonts w:ascii="Times New Roman" w:hAnsi="Times New Roman" w:cs="Times New Roman"/>
-                <w:b/>
-                <w:sz w:val="28"/>
-              </w:rPr>
-            </w:pPr>
-            <w:r>
-              <w:rPr>
-                <w:rFonts w:ascii="Times New Roman" w:hAnsi="Times New Roman" w:cs="Times New Roman"/>
-                <w:b/>
-                <w:sz w:val="28"/>
-              </w:rPr>
-              <w:t>USER</w:t>
             </w:r>
           </w:p>
         </w:tc>
@@ -7000,11 +6926,9 @@
       <w:r>
         <w:t xml:space="preserve">: </w:t>
       </w:r>
-      <w:proofErr w:type="spellStart"/>
-      <w:r>
-        <w:t>Spécificqtions</w:t>
-      </w:r>
-      <w:proofErr w:type="spellEnd"/>
+      <w:r>
+        <w:t>Spécifications</w:t>
+      </w:r>
       <w:r>
         <w:t xml:space="preserve"> des Services liés au </w:t>
       </w:r>
@@ -7037,6 +6961,7 @@
     <w:p>
       <w:pPr>
         <w:spacing w:after="0" w:line="240" w:lineRule="auto"/>
+        <w:ind w:firstLine="360"/>
         <w:rPr>
           <w:rFonts w:ascii="Times New Roman" w:eastAsia="Times New Roman" w:hAnsi="Times New Roman" w:cs="Times New Roman"/>
           <w:sz w:val="28"/>
@@ -8296,6 +8221,7 @@
                 <w:rFonts w:ascii="Times New Roman" w:hAnsi="Times New Roman" w:cs="Times New Roman"/>
                 <w:sz w:val="28"/>
               </w:rPr>
+              <w:lastRenderedPageBreak/>
               <w:t>GET</w:t>
             </w:r>
           </w:p>
@@ -9648,11 +9574,9 @@
       <w:r>
         <w:t xml:space="preserve">: </w:t>
       </w:r>
-      <w:proofErr w:type="spellStart"/>
-      <w:r>
-        <w:t>Spécificqtions</w:t>
-      </w:r>
-      <w:proofErr w:type="spellEnd"/>
+      <w:r>
+        <w:t>Spécifications</w:t>
+      </w:r>
       <w:r>
         <w:t xml:space="preserve"> des Services liés au </w:t>
       </w:r>
@@ -9702,6 +9626,7 @@
     <w:p>
       <w:pPr>
         <w:spacing w:after="0" w:line="240" w:lineRule="auto"/>
+        <w:ind w:firstLine="708"/>
         <w:rPr>
           <w:rFonts w:ascii="Arial" w:eastAsia="Times New Roman" w:hAnsi="Arial" w:cs="Arial"/>
           <w:color w:val="000000"/>
@@ -9756,13 +9681,273 @@
         </w:rPr>
         <w:t xml:space="preserve"> pour les différentes réponses http possibles.</w:t>
       </w:r>
-      <w:bookmarkStart w:id="0" w:name="_GoBack"/>
-      <w:bookmarkEnd w:id="0"/>
     </w:p>
     <w:p>
       <w:pPr>
         <w:rPr>
           <w:rFonts w:ascii="Times New Roman" w:hAnsi="Times New Roman" w:cs="Times New Roman"/>
+        </w:rPr>
+      </w:pPr>
+    </w:p>
+    <w:p>
+      <w:pPr>
+        <w:spacing w:after="0" w:line="240" w:lineRule="auto"/>
+        <w:rPr>
+          <w:rFonts w:ascii="Times New Roman" w:eastAsia="Times New Roman" w:hAnsi="Times New Roman" w:cs="Times New Roman"/>
+          <w:sz w:val="24"/>
+          <w:szCs w:val="24"/>
+          <w:lang w:eastAsia="fr-FR"/>
+        </w:rPr>
+      </w:pPr>
+      <w:r>
+        <w:rPr>
+          <w:rFonts w:ascii="Arial" w:eastAsia="Times New Roman" w:hAnsi="Arial" w:cs="Arial"/>
+          <w:b/>
+          <w:bCs/>
+          <w:color w:val="000000"/>
+          <w:sz w:val="36"/>
+          <w:szCs w:val="36"/>
+          <w:lang w:eastAsia="fr-FR"/>
+        </w:rPr>
+        <w:t>Bonus</w:t>
+      </w:r>
+    </w:p>
+    <w:p>
+      <w:pPr>
+        <w:ind w:firstLine="708"/>
+        <w:rPr>
+          <w:rFonts w:ascii="Times New Roman" w:hAnsi="Times New Roman" w:cs="Times New Roman"/>
+        </w:rPr>
+      </w:pPr>
+      <w:r>
+        <w:rPr>
+          <w:rFonts w:ascii="Arial" w:eastAsia="Times New Roman" w:hAnsi="Arial" w:cs="Arial"/>
+          <w:color w:val="000000"/>
+          <w:lang w:eastAsia="fr-FR"/>
+        </w:rPr>
+        <w:t>Utilis</w:t>
+      </w:r>
+      <w:r>
+        <w:rPr>
+          <w:rFonts w:ascii="Arial" w:eastAsia="Times New Roman" w:hAnsi="Arial" w:cs="Arial"/>
+          <w:color w:val="000000"/>
+          <w:lang w:eastAsia="fr-FR"/>
+        </w:rPr>
+        <w:t>ation de</w:t>
+      </w:r>
+      <w:r>
+        <w:rPr>
+          <w:rFonts w:ascii="Arial" w:eastAsia="Times New Roman" w:hAnsi="Arial" w:cs="Arial"/>
+          <w:color w:val="000000"/>
+          <w:lang w:eastAsia="fr-FR"/>
+        </w:rPr>
+        <w:t xml:space="preserve"> Spring Security et son extension pour la mise en place dans le cadre d’une API</w:t>
+      </w:r>
+      <w:r>
+        <w:rPr>
+          <w:rFonts w:ascii="Arial" w:eastAsia="Times New Roman" w:hAnsi="Arial" w:cs="Arial"/>
+          <w:color w:val="000000"/>
+          <w:lang w:eastAsia="fr-FR"/>
+        </w:rPr>
+        <w:t xml:space="preserve"> </w:t>
+      </w:r>
+      <w:r>
+        <w:rPr>
+          <w:rFonts w:ascii="Arial" w:eastAsia="Times New Roman" w:hAnsi="Arial" w:cs="Arial"/>
+          <w:color w:val="000000"/>
+          <w:lang w:eastAsia="fr-FR"/>
+        </w:rPr>
+        <w:t>REST</w:t>
+      </w:r>
+      <w:r>
+        <w:rPr>
+          <w:rFonts w:ascii="Arial" w:eastAsia="Times New Roman" w:hAnsi="Arial" w:cs="Arial"/>
+          <w:color w:val="000000"/>
+          <w:lang w:eastAsia="fr-FR"/>
+        </w:rPr>
+        <w:t xml:space="preserve"> : nous avons importé les deux plugins </w:t>
+      </w:r>
+      <w:proofErr w:type="spellStart"/>
+      <w:r>
+        <w:rPr>
+          <w:rFonts w:ascii="Arial" w:eastAsia="Times New Roman" w:hAnsi="Arial" w:cs="Arial"/>
+          <w:b/>
+          <w:color w:val="000000"/>
+          <w:lang w:eastAsia="fr-FR"/>
+        </w:rPr>
+        <w:t>spring-security-core</w:t>
+      </w:r>
+      <w:proofErr w:type="spellEnd"/>
+      <w:r>
+        <w:rPr>
+          <w:rFonts w:ascii="Arial" w:eastAsia="Times New Roman" w:hAnsi="Arial" w:cs="Arial"/>
+          <w:color w:val="000000"/>
+          <w:lang w:eastAsia="fr-FR"/>
+        </w:rPr>
+        <w:t xml:space="preserve"> et </w:t>
+      </w:r>
+      <w:proofErr w:type="spellStart"/>
+      <w:r>
+        <w:rPr>
+          <w:rFonts w:ascii="Arial" w:eastAsia="Times New Roman" w:hAnsi="Arial" w:cs="Arial"/>
+          <w:b/>
+          <w:color w:val="000000"/>
+          <w:lang w:eastAsia="fr-FR"/>
+        </w:rPr>
+        <w:t>spring-security-rest</w:t>
+      </w:r>
+      <w:proofErr w:type="spellEnd"/>
+      <w:r>
+        <w:rPr>
+          <w:rFonts w:ascii="Arial" w:eastAsia="Times New Roman" w:hAnsi="Arial" w:cs="Arial"/>
+          <w:color w:val="000000"/>
+          <w:lang w:eastAsia="fr-FR"/>
+        </w:rPr>
+        <w:t xml:space="preserve"> dans le fichier </w:t>
+      </w:r>
+      <w:proofErr w:type="spellStart"/>
+      <w:proofErr w:type="gramStart"/>
+      <w:r>
+        <w:rPr>
+          <w:rFonts w:ascii="Arial" w:eastAsia="Times New Roman" w:hAnsi="Arial" w:cs="Arial"/>
+          <w:b/>
+          <w:color w:val="000000"/>
+          <w:lang w:eastAsia="fr-FR"/>
+        </w:rPr>
+        <w:t>build.gradle</w:t>
+      </w:r>
+      <w:proofErr w:type="spellEnd"/>
+      <w:proofErr w:type="gramEnd"/>
+      <w:r>
+        <w:rPr>
+          <w:rFonts w:ascii="Arial" w:eastAsia="Times New Roman" w:hAnsi="Arial" w:cs="Arial"/>
+          <w:color w:val="000000"/>
+          <w:lang w:eastAsia="fr-FR"/>
+        </w:rPr>
+        <w:t xml:space="preserve">. Après nous avons configuré à la main les accès aux différents services des ressources exposées dans le fichier </w:t>
+      </w:r>
+      <w:proofErr w:type="spellStart"/>
+      <w:proofErr w:type="gramStart"/>
+      <w:r>
+        <w:rPr>
+          <w:rFonts w:ascii="Arial" w:eastAsia="Times New Roman" w:hAnsi="Arial" w:cs="Arial"/>
+          <w:b/>
+          <w:color w:val="000000"/>
+          <w:lang w:eastAsia="fr-FR"/>
+        </w:rPr>
+        <w:t>application.groovy</w:t>
+      </w:r>
+      <w:proofErr w:type="spellEnd"/>
+      <w:proofErr w:type="gramEnd"/>
+    </w:p>
+    <w:p>
+      <w:pPr>
+        <w:shd w:val="clear" w:color="auto" w:fill="2B2B2B"/>
+        <w:tabs>
+          <w:tab w:val="left" w:pos="916"/>
+          <w:tab w:val="left" w:pos="1832"/>
+          <w:tab w:val="left" w:pos="2748"/>
+          <w:tab w:val="left" w:pos="3664"/>
+          <w:tab w:val="left" w:pos="4580"/>
+          <w:tab w:val="left" w:pos="5496"/>
+          <w:tab w:val="left" w:pos="6412"/>
+          <w:tab w:val="left" w:pos="7328"/>
+          <w:tab w:val="left" w:pos="8244"/>
+          <w:tab w:val="left" w:pos="9160"/>
+          <w:tab w:val="left" w:pos="10076"/>
+          <w:tab w:val="left" w:pos="10992"/>
+          <w:tab w:val="left" w:pos="11908"/>
+          <w:tab w:val="left" w:pos="12824"/>
+          <w:tab w:val="left" w:pos="13740"/>
+          <w:tab w:val="left" w:pos="14656"/>
+        </w:tabs>
+        <w:spacing w:after="0" w:line="240" w:lineRule="auto"/>
+        <w:rPr>
+          <w:rFonts w:ascii="Courier New" w:eastAsia="Times New Roman" w:hAnsi="Courier New" w:cs="Courier New"/>
+          <w:color w:val="A9B7C6"/>
+          <w:sz w:val="20"/>
+          <w:szCs w:val="20"/>
+          <w:lang w:val="en-US" w:eastAsia="fr-FR"/>
+        </w:rPr>
+      </w:pPr>
+      <w:r>
+        <w:rPr>
+          <w:rFonts w:ascii="Courier New" w:eastAsia="Times New Roman" w:hAnsi="Courier New" w:cs="Courier New"/>
+          <w:color w:val="A9B7C6"/>
+          <w:sz w:val="20"/>
+          <w:szCs w:val="20"/>
+          <w:lang w:val="en-US" w:eastAsia="fr-FR"/>
+        </w:rPr>
+        <w:t xml:space="preserve">compile </w:t>
+      </w:r>
+      <w:r>
+        <w:rPr>
+          <w:rFonts w:ascii="Courier New" w:eastAsia="Times New Roman" w:hAnsi="Courier New" w:cs="Courier New"/>
+          <w:color w:val="6A8759"/>
+          <w:sz w:val="20"/>
+          <w:szCs w:val="20"/>
+          <w:lang w:val="en-US" w:eastAsia="fr-FR"/>
+        </w:rPr>
+        <w:t>'</w:t>
+      </w:r>
+      <w:proofErr w:type="gramStart"/>
+      <w:r>
+        <w:rPr>
+          <w:rFonts w:ascii="Courier New" w:eastAsia="Times New Roman" w:hAnsi="Courier New" w:cs="Courier New"/>
+          <w:color w:val="6A8759"/>
+          <w:sz w:val="20"/>
+          <w:szCs w:val="20"/>
+          <w:lang w:val="en-US" w:eastAsia="fr-FR"/>
+        </w:rPr>
+        <w:t>org.grails</w:t>
+      </w:r>
+      <w:proofErr w:type="gramEnd"/>
+      <w:r>
+        <w:rPr>
+          <w:rFonts w:ascii="Courier New" w:eastAsia="Times New Roman" w:hAnsi="Courier New" w:cs="Courier New"/>
+          <w:color w:val="6A8759"/>
+          <w:sz w:val="20"/>
+          <w:szCs w:val="20"/>
+          <w:lang w:val="en-US" w:eastAsia="fr-FR"/>
+        </w:rPr>
+        <w:t>.plugins:spring-security-core:3.2.3'</w:t>
+      </w:r>
+      <w:r>
+        <w:rPr>
+          <w:rFonts w:ascii="Courier New" w:eastAsia="Times New Roman" w:hAnsi="Courier New" w:cs="Courier New"/>
+          <w:color w:val="6A8759"/>
+          <w:sz w:val="20"/>
+          <w:szCs w:val="20"/>
+          <w:lang w:val="en-US" w:eastAsia="fr-FR"/>
+        </w:rPr>
+        <w:br/>
+      </w:r>
+      <w:r>
+        <w:rPr>
+          <w:rFonts w:ascii="Courier New" w:eastAsia="Times New Roman" w:hAnsi="Courier New" w:cs="Courier New"/>
+          <w:color w:val="A9B7C6"/>
+          <w:sz w:val="20"/>
+          <w:szCs w:val="20"/>
+          <w:lang w:val="en-US" w:eastAsia="fr-FR"/>
+        </w:rPr>
+        <w:t xml:space="preserve">compile </w:t>
+      </w:r>
+      <w:r>
+        <w:rPr>
+          <w:rFonts w:ascii="Courier New" w:eastAsia="Times New Roman" w:hAnsi="Courier New" w:cs="Courier New"/>
+          <w:color w:val="6A8759"/>
+          <w:sz w:val="20"/>
+          <w:szCs w:val="20"/>
+          <w:lang w:val="en-US" w:eastAsia="fr-FR"/>
+        </w:rPr>
+        <w:t>"org.grails.plugins:spring-security-rest:2.0.0.RC1"</w:t>
+      </w:r>
+    </w:p>
+    <w:p>
+      <w:pPr>
+        <w:rPr>
+          <w:rFonts w:ascii="Times New Roman" w:hAnsi="Times New Roman" w:cs="Times New Roman"/>
+          <w:lang w:val="en-US"/>
         </w:rPr>
       </w:pPr>
     </w:p>
@@ -12067,6 +12252,56 @@
       </w:tcPr>
     </w:tblStylePr>
   </w:style>
+  <w:style w:type="paragraph" w:styleId="HTMLPreformatted">
+    <w:name w:val="HTML Preformatted"/>
+    <w:basedOn w:val="Normal"/>
+    <w:link w:val="HTMLPreformattedChar"/>
+    <w:uiPriority w:val="99"/>
+    <w:semiHidden/>
+    <w:unhideWhenUsed/>
+    <w:rsid w:val="008F1F6C"/>
+    <w:pPr>
+      <w:tabs>
+        <w:tab w:val="left" w:pos="916"/>
+        <w:tab w:val="left" w:pos="1832"/>
+        <w:tab w:val="left" w:pos="2748"/>
+        <w:tab w:val="left" w:pos="3664"/>
+        <w:tab w:val="left" w:pos="4580"/>
+        <w:tab w:val="left" w:pos="5496"/>
+        <w:tab w:val="left" w:pos="6412"/>
+        <w:tab w:val="left" w:pos="7328"/>
+        <w:tab w:val="left" w:pos="8244"/>
+        <w:tab w:val="left" w:pos="9160"/>
+        <w:tab w:val="left" w:pos="10076"/>
+        <w:tab w:val="left" w:pos="10992"/>
+        <w:tab w:val="left" w:pos="11908"/>
+        <w:tab w:val="left" w:pos="12824"/>
+        <w:tab w:val="left" w:pos="13740"/>
+        <w:tab w:val="left" w:pos="14656"/>
+      </w:tabs>
+      <w:spacing w:after="0" w:line="240" w:lineRule="auto"/>
+    </w:pPr>
+    <w:rPr>
+      <w:rFonts w:ascii="Courier New" w:eastAsia="Times New Roman" w:hAnsi="Courier New" w:cs="Courier New"/>
+      <w:sz w:val="20"/>
+      <w:szCs w:val="20"/>
+      <w:lang w:eastAsia="fr-FR"/>
+    </w:rPr>
+  </w:style>
+  <w:style w:type="character" w:customStyle="1" w:styleId="HTMLPreformattedChar">
+    <w:name w:val="HTML Preformatted Char"/>
+    <w:basedOn w:val="DefaultParagraphFont"/>
+    <w:link w:val="HTMLPreformatted"/>
+    <w:uiPriority w:val="99"/>
+    <w:semiHidden/>
+    <w:rsid w:val="008F1F6C"/>
+    <w:rPr>
+      <w:rFonts w:ascii="Courier New" w:eastAsia="Times New Roman" w:hAnsi="Courier New" w:cs="Courier New"/>
+      <w:sz w:val="20"/>
+      <w:szCs w:val="20"/>
+      <w:lang w:eastAsia="fr-FR"/>
+    </w:rPr>
+  </w:style>
 </w:styles>
 </file>
 

</xml_diff>